<commit_message>
small edits for clarification to the quiz and changes to the wikkistix activity
</commit_message>
<xml_diff>
--- a/Days15-16.docx
+++ b/Days15-16.docx
@@ -1333,6 +1333,378 @@
     </w:p>
     <w:p>
       <w:pPr>
+        <w:pStyle w:val="ListParagraph"/>
+        <w:numPr>
+          <w:ilvl w:val="0"/>
+          <w:numId w:val="4"/>
+        </w:numPr>
+        <w:spacing w:after="280"/>
+      </w:pPr>
+      <w:r>
+        <w:rPr>
+          <w:rFonts w:ascii="Arial" w:hAnsi="Arial" w:cs="Arial"/>
+          <w:sz w:val="28"/>
+        </w:rPr>
+        <w:t>Type</w:t>
+      </w:r>
+      <w:r>
+        <w:rPr>
+          <w:rFonts w:ascii="Arial" w:hAnsi="Arial" w:cs="Arial"/>
+          <w:sz w:val="28"/>
+        </w:rPr>
+        <w:t xml:space="preserve"> today's date—month-day-year at the top right hand corner of the page. </w:t>
+      </w:r>
+    </w:p>
+    <w:p>
+      <w:pPr>
+        <w:pStyle w:val="ListParagraph"/>
+        <w:numPr>
+          <w:ilvl w:val="0"/>
+          <w:numId w:val="4"/>
+        </w:numPr>
+        <w:spacing w:after="280"/>
+      </w:pPr>
+      <w:r>
+        <w:rPr>
+          <w:rFonts w:ascii="Arial" w:hAnsi="Arial" w:cs="Arial"/>
+          <w:sz w:val="28"/>
+        </w:rPr>
+        <w:t>Type</w:t>
+      </w:r>
+      <w:r>
+        <w:rPr>
+          <w:rFonts w:ascii="Arial" w:hAnsi="Arial" w:cs="Arial"/>
+          <w:sz w:val="28"/>
+        </w:rPr>
+        <w:t xml:space="preserve"> the answer to the following multiplication problem directly </w:t>
+      </w:r>
+    </w:p>
+    <w:p>
+      <w:pPr>
+        <w:pStyle w:val="ListParagraph"/>
+        <w:numPr>
+          <w:ilvl w:val="0"/>
+          <w:numId w:val="4"/>
+        </w:numPr>
+        <w:spacing w:after="280"/>
+      </w:pPr>
+      <w:r>
+        <w:rPr>
+          <w:rFonts w:ascii="Arial" w:hAnsi="Arial" w:cs="Arial"/>
+          <w:sz w:val="28"/>
+        </w:rPr>
+        <w:t>W</w:t>
+      </w:r>
+      <w:r>
+        <w:rPr>
+          <w:rFonts w:ascii="Arial" w:hAnsi="Arial" w:cs="Arial"/>
+          <w:sz w:val="28"/>
+        </w:rPr>
+        <w:t xml:space="preserve">rite the name of the month that begins with the letter "D" on the left hand side of the page. </w:t>
+      </w:r>
+    </w:p>
+    <w:p>
+      <w:pPr>
+        <w:pStyle w:val="ListParagraph"/>
+        <w:numPr>
+          <w:ilvl w:val="0"/>
+          <w:numId w:val="4"/>
+        </w:numPr>
+        <w:spacing w:after="280"/>
+      </w:pPr>
+      <w:r>
+        <w:rPr>
+          <w:rFonts w:ascii="Arial" w:hAnsi="Arial" w:cs="Arial"/>
+          <w:sz w:val="28"/>
+        </w:rPr>
+        <w:t xml:space="preserve">Add 15 to the answer you got in part #2, and </w:t>
+      </w:r>
+      <w:r>
+        <w:rPr>
+          <w:rFonts w:ascii="Arial" w:hAnsi="Arial" w:cs="Arial"/>
+          <w:sz w:val="28"/>
+        </w:rPr>
+        <w:t>insert</w:t>
+      </w:r>
+      <w:r>
+        <w:rPr>
+          <w:rFonts w:ascii="Arial" w:hAnsi="Arial" w:cs="Arial"/>
+          <w:sz w:val="28"/>
+        </w:rPr>
+        <w:t xml:space="preserve"> this new total directly underneath your answer for part #3. </w:t>
+      </w:r>
+    </w:p>
+    <w:p>
+      <w:pPr>
+        <w:pStyle w:val="ListParagraph"/>
+        <w:numPr>
+          <w:ilvl w:val="0"/>
+          <w:numId w:val="4"/>
+        </w:numPr>
+        <w:spacing w:after="280"/>
+      </w:pPr>
+      <w:r>
+        <w:rPr>
+          <w:rFonts w:ascii="Arial" w:hAnsi="Arial" w:cs="Arial"/>
+          <w:sz w:val="28"/>
+        </w:rPr>
+        <w:t>Write the names of your favorite singer and your favorite music group</w:t>
+      </w:r>
+      <w:r>
+        <w:rPr>
+          <w:rFonts w:ascii="Arial" w:hAnsi="Arial" w:cs="Arial"/>
+          <w:sz w:val="28"/>
+        </w:rPr>
+        <w:t xml:space="preserve"> here</w:t>
+      </w:r>
+      <w:r>
+        <w:rPr>
+          <w:rFonts w:ascii="Arial" w:hAnsi="Arial" w:cs="Arial"/>
+          <w:sz w:val="28"/>
+        </w:rPr>
+        <w:t xml:space="preserve">. </w:t>
+      </w:r>
+    </w:p>
+    <w:p>
+      <w:pPr>
+        <w:pStyle w:val="ListParagraph"/>
+        <w:numPr>
+          <w:ilvl w:val="0"/>
+          <w:numId w:val="4"/>
+        </w:numPr>
+        <w:spacing w:after="280"/>
+      </w:pPr>
+      <w:r>
+        <w:rPr>
+          <w:rFonts w:ascii="Arial" w:hAnsi="Arial" w:cs="Arial"/>
+          <w:sz w:val="28"/>
+        </w:rPr>
+        <w:t xml:space="preserve">On the first line of the page, write "This quiz is very easy." </w:t>
+      </w:r>
+    </w:p>
+    <w:p>
+      <w:pPr>
+        <w:pStyle w:val="ListParagraph"/>
+        <w:numPr>
+          <w:ilvl w:val="0"/>
+          <w:numId w:val="4"/>
+        </w:numPr>
+        <w:spacing w:after="280"/>
+      </w:pPr>
+      <w:r>
+        <w:rPr>
+          <w:rFonts w:ascii="Arial" w:hAnsi="Arial" w:cs="Arial"/>
+          <w:sz w:val="28"/>
+        </w:rPr>
+        <w:t>Enter 3 Z’s and underline them.</w:t>
+      </w:r>
+    </w:p>
+    <w:p>
+      <w:pPr>
+        <w:pStyle w:val="ListParagraph"/>
+        <w:numPr>
+          <w:ilvl w:val="0"/>
+          <w:numId w:val="4"/>
+        </w:numPr>
+        <w:spacing w:after="280"/>
+      </w:pPr>
+      <w:r>
+        <w:rPr>
+          <w:rFonts w:ascii="Arial" w:hAnsi="Arial" w:cs="Arial"/>
+          <w:sz w:val="28"/>
+        </w:rPr>
+        <w:t xml:space="preserve">Directly above your answer to part #7, enter the words “I’m sleepy” </w:t>
+      </w:r>
+    </w:p>
+    <w:p>
+      <w:pPr>
+        <w:pStyle w:val="ListParagraph"/>
+        <w:numPr>
+          <w:ilvl w:val="0"/>
+          <w:numId w:val="4"/>
+        </w:numPr>
+        <w:spacing w:after="280"/>
+      </w:pPr>
+      <w:r>
+        <w:rPr>
+          <w:rFonts w:ascii="Arial" w:hAnsi="Arial" w:cs="Arial"/>
+          <w:sz w:val="28"/>
+        </w:rPr>
+        <w:t xml:space="preserve">After your answer for #7, write the name of the first president of the United States. If you don't know who this is, write your own name instead. </w:t>
+      </w:r>
+    </w:p>
+    <w:p>
+      <w:pPr>
+        <w:pStyle w:val="ListParagraph"/>
+        <w:numPr>
+          <w:ilvl w:val="0"/>
+          <w:numId w:val="4"/>
+        </w:numPr>
+        <w:spacing w:after="280"/>
+      </w:pPr>
+      <w:r>
+        <w:rPr>
+          <w:rFonts w:ascii="Arial" w:hAnsi="Arial" w:cs="Arial"/>
+          <w:sz w:val="28"/>
+        </w:rPr>
+        <w:t xml:space="preserve">Write the name of any country that begins with the letter "C" directly underneath you </w:t>
+      </w:r>
+      <w:proofErr w:type="gramStart"/>
+      <w:r>
+        <w:rPr>
+          <w:rFonts w:ascii="Arial" w:hAnsi="Arial" w:cs="Arial"/>
+          <w:sz w:val="28"/>
+        </w:rPr>
+        <w:t>answer</w:t>
+      </w:r>
+      <w:proofErr w:type="gramEnd"/>
+      <w:r>
+        <w:rPr>
+          <w:rFonts w:ascii="Arial" w:hAnsi="Arial" w:cs="Arial"/>
+          <w:sz w:val="28"/>
+        </w:rPr>
+        <w:t xml:space="preserve"> to part #2. </w:t>
+      </w:r>
+    </w:p>
+    <w:p>
+      <w:pPr>
+        <w:pStyle w:val="ListParagraph"/>
+        <w:numPr>
+          <w:ilvl w:val="0"/>
+          <w:numId w:val="4"/>
+        </w:numPr>
+        <w:spacing w:after="280"/>
+      </w:pPr>
+      <w:r>
+        <w:rPr>
+          <w:rFonts w:ascii="Arial" w:hAnsi="Arial" w:cs="Arial"/>
+          <w:sz w:val="28"/>
+        </w:rPr>
+        <w:t xml:space="preserve">Stand up, shout “hooray!”, and sit down. </w:t>
+      </w:r>
+    </w:p>
+    <w:p>
+      <w:pPr>
+        <w:pStyle w:val="ListParagraph"/>
+        <w:numPr>
+          <w:ilvl w:val="0"/>
+          <w:numId w:val="4"/>
+        </w:numPr>
+        <w:spacing w:after="280"/>
+      </w:pPr>
+      <w:r>
+        <w:rPr>
+          <w:rFonts w:ascii="Arial" w:hAnsi="Arial" w:cs="Arial"/>
+          <w:sz w:val="28"/>
+        </w:rPr>
+        <w:t xml:space="preserve">Take the number of dwarfs in the Snow White story and add it to the number of bears in the Goldilocks story. Divide by 2. Enter the answer. </w:t>
+      </w:r>
+    </w:p>
+    <w:p>
+      <w:pPr>
+        <w:pStyle w:val="ListParagraph"/>
+        <w:numPr>
+          <w:ilvl w:val="0"/>
+          <w:numId w:val="4"/>
+        </w:numPr>
+        <w:spacing w:after="280"/>
+      </w:pPr>
+      <w:r>
+        <w:rPr>
+          <w:rFonts w:ascii="Arial" w:hAnsi="Arial" w:cs="Arial"/>
+          <w:sz w:val="28"/>
+        </w:rPr>
+        <w:t xml:space="preserve">Think of a number between 1 and 50. Double that number. Add 20. Add 6. Subtract 17. Subtract 9. Divide by 2. Write this number on your quiz paper directly underneath your answer to part #11. </w:t>
+      </w:r>
+    </w:p>
+    <w:p>
+      <w:pPr>
+        <w:pStyle w:val="ListParagraph"/>
+        <w:numPr>
+          <w:ilvl w:val="0"/>
+          <w:numId w:val="4"/>
+        </w:numPr>
+        <w:spacing w:after="280"/>
+      </w:pPr>
+      <w:r>
+        <w:rPr>
+          <w:rFonts w:ascii="Arial" w:hAnsi="Arial" w:cs="Arial"/>
+          <w:sz w:val="28"/>
+        </w:rPr>
+        <w:lastRenderedPageBreak/>
+        <w:t xml:space="preserve">Now that you have carefully read all of the parts so far, and you have not carried out any of the actual work, skip the next 2 parts and go back and only complete part #3. </w:t>
+      </w:r>
+    </w:p>
+    <w:p>
+      <w:pPr>
+        <w:pStyle w:val="ListParagraph"/>
+        <w:numPr>
+          <w:ilvl w:val="0"/>
+          <w:numId w:val="4"/>
+        </w:numPr>
+        <w:spacing w:after="280"/>
+      </w:pPr>
+      <w:r>
+        <w:rPr>
+          <w:rFonts w:ascii="Arial" w:hAnsi="Arial" w:cs="Arial"/>
+          <w:sz w:val="28"/>
+        </w:rPr>
+        <w:t xml:space="preserve">The name of the first president of the United States is George Washington. He was president from 1789 until 1797. Add the 2 dates together to see if the total is less than 5000. </w:t>
+      </w:r>
+    </w:p>
+    <w:p>
+      <w:pPr>
+        <w:pStyle w:val="ListParagraph"/>
+        <w:numPr>
+          <w:ilvl w:val="0"/>
+          <w:numId w:val="4"/>
+        </w:numPr>
+        <w:spacing w:after="280"/>
+      </w:pPr>
+      <w:r>
+        <w:rPr>
+          <w:rFonts w:ascii="Arial" w:hAnsi="Arial" w:cs="Arial"/>
+          <w:sz w:val="28"/>
+        </w:rPr>
+        <w:t xml:space="preserve">You should not be reading the end of the exam before the beginning of the exam, but now that you are here you have just wasted some of the time you may need to complete the quiz. </w:t>
+      </w:r>
+    </w:p>
+    <w:p>
+      <w:pPr>
+        <w:spacing w:after="240"/>
+      </w:pPr>
+    </w:p>
+    <w:p>
+      <w:pPr>
+        <w:pStyle w:val="ListParagraph"/>
+        <w:numPr>
+          <w:ilvl w:val="0"/>
+          <w:numId w:val="4"/>
+        </w:numPr>
+      </w:pPr>
+      <w:r>
+        <w:rPr>
+          <w:rFonts w:ascii="Arial" w:hAnsi="Arial" w:cs="Arial"/>
+          <w:sz w:val="28"/>
+        </w:rPr>
+        <w:br w:type="page"/>
+      </w:r>
+    </w:p>
+    <w:p>
+      <w:pPr>
+        <w:spacing w:after="240"/>
+      </w:pPr>
+      <w:r>
+        <w:rPr>
+          <w:rFonts w:ascii="Arial" w:hAnsi="Arial" w:cs="Arial"/>
+          <w:sz w:val="28"/>
+        </w:rPr>
+        <w:lastRenderedPageBreak/>
+        <w:t>Drawing Pictures Activity</w:t>
+      </w:r>
+    </w:p>
+    <w:p>
+      <w:pPr>
         <w:spacing w:after="280"/>
         <w:ind w:left="720"/>
       </w:pPr>
@@ -1350,7 +1722,7 @@
           <w:sz w:val="28"/>
         </w:rPr>
         <w:tab/>
-        <w:t xml:space="preserve">Write today's date—month-day-year at the top right hand corner of the page. </w:t>
+        <w:t xml:space="preserve">Draw a picture of a house in the middle of the page. </w:t>
       </w:r>
     </w:p>
     <w:p>
@@ -1372,23 +1744,7 @@
           <w:sz w:val="28"/>
         </w:rPr>
         <w:tab/>
-        <w:t xml:space="preserve">Write the answer to the following multiplication problem directly underneath the date on the page:  6 X 5 </w:t>
-      </w:r>
-      <w:proofErr w:type="gramStart"/>
-      <w:r>
-        <w:rPr>
-          <w:rFonts w:ascii="Arial" w:hAnsi="Arial" w:cs="Arial"/>
-          <w:sz w:val="28"/>
-        </w:rPr>
-        <w:t>= ?</w:t>
-      </w:r>
-      <w:proofErr w:type="gramEnd"/>
-      <w:r>
-        <w:rPr>
-          <w:rFonts w:ascii="Arial" w:hAnsi="Arial" w:cs="Arial"/>
-          <w:sz w:val="28"/>
-        </w:rPr>
-        <w:t xml:space="preserve"> </w:t>
+        <w:t xml:space="preserve">Draw a picture of a stick figure father, mother and daughter. </w:t>
       </w:r>
     </w:p>
     <w:p>
@@ -1410,7 +1766,7 @@
           <w:sz w:val="28"/>
         </w:rPr>
         <w:tab/>
-        <w:t xml:space="preserve">Press ENTER.  Now, write the name of the month that begins with the letter "D" on the left hand side of the page. </w:t>
+        <w:t xml:space="preserve">Draw a picture of a mustang next to the house. </w:t>
       </w:r>
     </w:p>
     <w:p>
@@ -1432,7 +1788,24 @@
           <w:sz w:val="28"/>
         </w:rPr>
         <w:tab/>
-        <w:t xml:space="preserve">Add 15 to the answer you got in part #2, and write this new total directly underneath your answer for part #3. </w:t>
+        <w:t xml:space="preserve">Draw a picture of the sun in the sky. </w:t>
+      </w:r>
+    </w:p>
+    <w:p>
+      <w:pPr>
+        <w:spacing w:after="280"/>
+      </w:pPr>
+    </w:p>
+    <w:p>
+      <w:pPr>
+        <w:spacing w:after="240"/>
+      </w:pPr>
+      <w:r>
+        <w:rPr>
+          <w:rFonts w:ascii="Arial" w:hAnsi="Arial" w:cs="Arial"/>
+          <w:sz w:val="28"/>
+        </w:rPr>
+        <w:t>Alternate to Drawing Pictures Activity (use pipe cleaners)</w:t>
       </w:r>
     </w:p>
     <w:p>
@@ -1454,7 +1827,14 @@
           <w:sz w:val="28"/>
         </w:rPr>
         <w:tab/>
-        <w:t xml:space="preserve">Write the names of your favorite singer and your favorite music group. </w:t>
+        <w:t>Create a square</w:t>
+      </w:r>
+      <w:r>
+        <w:rPr>
+          <w:rFonts w:ascii="Arial" w:hAnsi="Arial" w:cs="Arial"/>
+          <w:sz w:val="28"/>
+        </w:rPr>
+        <w:t xml:space="preserve"> in the middle of the page</w:t>
       </w:r>
     </w:p>
     <w:p>
@@ -1476,7 +1856,14 @@
           <w:sz w:val="28"/>
         </w:rPr>
         <w:tab/>
-        <w:t xml:space="preserve">On the first line of the page, write "This quiz is very easy." </w:t>
+        <w:t>Create a spiral</w:t>
+      </w:r>
+      <w:r>
+        <w:rPr>
+          <w:rFonts w:ascii="Arial" w:hAnsi="Arial" w:cs="Arial"/>
+          <w:sz w:val="28"/>
+        </w:rPr>
+        <w:t xml:space="preserve"> in any corner</w:t>
       </w:r>
     </w:p>
     <w:p>
@@ -1498,8 +1885,17 @@
           <w:sz w:val="28"/>
         </w:rPr>
         <w:tab/>
-        <w:t>Enter 3 Z’s and underline them.</w:t>
-      </w:r>
+        <w:t xml:space="preserve">Create a </w:t>
+      </w:r>
+      <w:r>
+        <w:rPr>
+          <w:rFonts w:ascii="Arial" w:hAnsi="Arial" w:cs="Arial"/>
+          <w:sz w:val="28"/>
+        </w:rPr>
+        <w:t>pyramid next to the square</w:t>
+      </w:r>
+      <w:bookmarkStart w:id="0" w:name="_GoBack"/>
+      <w:bookmarkEnd w:id="0"/>
     </w:p>
     <w:p>
       <w:pPr>
@@ -1520,217 +1916,13 @@
           <w:sz w:val="28"/>
         </w:rPr>
         <w:tab/>
-        <w:t xml:space="preserve">Directly above your answer to part #7, enter the words “I’m sleepy” </w:t>
+        <w:t>Create a star and attach it to the square</w:t>
       </w:r>
     </w:p>
     <w:p>
       <w:pPr>
         <w:spacing w:after="280"/>
-        <w:ind w:left="720"/>
-      </w:pPr>
-      <w:r>
-        <w:rPr>
-          <w:rFonts w:ascii="Arial" w:hAnsi="Arial" w:cs="Arial"/>
-          <w:sz w:val="28"/>
-        </w:rPr>
-        <w:tab/>
-        <w:t>•</w:t>
-      </w:r>
-      <w:r>
-        <w:rPr>
-          <w:rFonts w:ascii="Arial" w:hAnsi="Arial" w:cs="Arial"/>
-          <w:sz w:val="28"/>
-        </w:rPr>
-        <w:tab/>
-        <w:t xml:space="preserve">After your answer for #7, write the name of the first president of the United States. If you don't know who this is, write your own name instead. </w:t>
-      </w:r>
-    </w:p>
-    <w:p>
-      <w:pPr>
-        <w:spacing w:after="280"/>
-        <w:ind w:left="720"/>
-      </w:pPr>
-      <w:r>
-        <w:rPr>
-          <w:rFonts w:ascii="Arial" w:hAnsi="Arial" w:cs="Arial"/>
-          <w:sz w:val="28"/>
-        </w:rPr>
-        <w:tab/>
-        <w:t>•</w:t>
-      </w:r>
-      <w:r>
-        <w:rPr>
-          <w:rFonts w:ascii="Arial" w:hAnsi="Arial" w:cs="Arial"/>
-          <w:sz w:val="28"/>
-        </w:rPr>
-        <w:tab/>
-        <w:t xml:space="preserve">Write the name of any country that begins with the letter "C" directly underneath you </w:t>
-      </w:r>
-      <w:proofErr w:type="gramStart"/>
-      <w:r>
-        <w:rPr>
-          <w:rFonts w:ascii="Arial" w:hAnsi="Arial" w:cs="Arial"/>
-          <w:sz w:val="28"/>
-        </w:rPr>
-        <w:t>answer</w:t>
-      </w:r>
-      <w:proofErr w:type="gramEnd"/>
-      <w:r>
-        <w:rPr>
-          <w:rFonts w:ascii="Arial" w:hAnsi="Arial" w:cs="Arial"/>
-          <w:sz w:val="28"/>
-        </w:rPr>
-        <w:t xml:space="preserve"> to part #2. </w:t>
-      </w:r>
-    </w:p>
-    <w:p>
-      <w:pPr>
-        <w:spacing w:after="280"/>
-        <w:ind w:left="720"/>
-      </w:pPr>
-      <w:r>
-        <w:rPr>
-          <w:rFonts w:ascii="Arial" w:hAnsi="Arial" w:cs="Arial"/>
-          <w:sz w:val="28"/>
-        </w:rPr>
-        <w:lastRenderedPageBreak/>
-        <w:tab/>
-        <w:t>•</w:t>
-      </w:r>
-      <w:r>
-        <w:rPr>
-          <w:rFonts w:ascii="Arial" w:hAnsi="Arial" w:cs="Arial"/>
-          <w:sz w:val="28"/>
-        </w:rPr>
-        <w:tab/>
-        <w:t xml:space="preserve">Stand up, shout “hooray!”, and sit down. </w:t>
-      </w:r>
-    </w:p>
-    <w:p>
-      <w:pPr>
-        <w:spacing w:after="280"/>
-        <w:ind w:left="720"/>
-      </w:pPr>
-      <w:r>
-        <w:rPr>
-          <w:rFonts w:ascii="Arial" w:hAnsi="Arial" w:cs="Arial"/>
-          <w:sz w:val="28"/>
-        </w:rPr>
-        <w:tab/>
-        <w:t>•</w:t>
-      </w:r>
-      <w:r>
-        <w:rPr>
-          <w:rFonts w:ascii="Arial" w:hAnsi="Arial" w:cs="Arial"/>
-          <w:sz w:val="28"/>
-        </w:rPr>
-        <w:tab/>
-        <w:t xml:space="preserve">Take the number of dwarfs in the Snow White story and add it to the number of bears in the Goldilocks story. Divide by 2. Enter the answer. </w:t>
-      </w:r>
-    </w:p>
-    <w:p>
-      <w:pPr>
-        <w:spacing w:after="280"/>
-        <w:ind w:left="720"/>
-      </w:pPr>
-      <w:r>
-        <w:rPr>
-          <w:rFonts w:ascii="Arial" w:hAnsi="Arial" w:cs="Arial"/>
-          <w:sz w:val="28"/>
-        </w:rPr>
-        <w:tab/>
-        <w:t>•</w:t>
-      </w:r>
-      <w:r>
-        <w:rPr>
-          <w:rFonts w:ascii="Arial" w:hAnsi="Arial" w:cs="Arial"/>
-          <w:sz w:val="28"/>
-        </w:rPr>
-        <w:tab/>
-        <w:t xml:space="preserve">Think of a number between 1 and 50. </w:t>
-      </w:r>
-      <w:proofErr w:type="gramStart"/>
-      <w:r>
-        <w:rPr>
-          <w:rFonts w:ascii="Arial" w:hAnsi="Arial" w:cs="Arial"/>
-          <w:sz w:val="28"/>
-        </w:rPr>
-        <w:t>Double that number.</w:t>
-      </w:r>
-      <w:proofErr w:type="gramEnd"/>
-      <w:r>
-        <w:rPr>
-          <w:rFonts w:ascii="Arial" w:hAnsi="Arial" w:cs="Arial"/>
-          <w:sz w:val="28"/>
-        </w:rPr>
-        <w:t xml:space="preserve"> Add 20. Add 6. Subtract 17. Subtract 9. Divide by 2. Write this number on your quiz paper directly underneath your answer to part #11. </w:t>
-      </w:r>
-    </w:p>
-    <w:p>
-      <w:pPr>
-        <w:spacing w:after="280"/>
-        <w:ind w:left="720"/>
-      </w:pPr>
-      <w:r>
-        <w:rPr>
-          <w:rFonts w:ascii="Arial" w:hAnsi="Arial" w:cs="Arial"/>
-          <w:sz w:val="28"/>
-        </w:rPr>
-        <w:tab/>
-        <w:t>•</w:t>
-      </w:r>
-      <w:r>
-        <w:rPr>
-          <w:rFonts w:ascii="Arial" w:hAnsi="Arial" w:cs="Arial"/>
-          <w:sz w:val="28"/>
-        </w:rPr>
-        <w:tab/>
-        <w:t xml:space="preserve">Now that you have carefully read all of the parts so far, and you have not carried out any of the actual work, skip the next 2 parts and go back and only complete part #3. </w:t>
-      </w:r>
-    </w:p>
-    <w:p>
-      <w:pPr>
-        <w:spacing w:after="280"/>
-        <w:ind w:left="720"/>
-      </w:pPr>
-      <w:r>
-        <w:rPr>
-          <w:rFonts w:ascii="Arial" w:hAnsi="Arial" w:cs="Arial"/>
-          <w:sz w:val="28"/>
-        </w:rPr>
-        <w:tab/>
-        <w:t>•</w:t>
-      </w:r>
-      <w:r>
-        <w:rPr>
-          <w:rFonts w:ascii="Arial" w:hAnsi="Arial" w:cs="Arial"/>
-          <w:sz w:val="28"/>
-        </w:rPr>
-        <w:tab/>
-        <w:t xml:space="preserve">The name of the first president of the United States is George Washington. He was president from 1789 until 1797. Add the 2 dates together to see if the total is less than 5000. </w:t>
-      </w:r>
-    </w:p>
-    <w:p>
-      <w:pPr>
-        <w:spacing w:after="280"/>
-        <w:ind w:left="720"/>
-      </w:pPr>
-      <w:r>
-        <w:rPr>
-          <w:rFonts w:ascii="Arial" w:hAnsi="Arial" w:cs="Arial"/>
-          <w:sz w:val="28"/>
-        </w:rPr>
-        <w:tab/>
-        <w:t>•</w:t>
-      </w:r>
-      <w:r>
-        <w:rPr>
-          <w:rFonts w:ascii="Arial" w:hAnsi="Arial" w:cs="Arial"/>
-          <w:sz w:val="28"/>
-        </w:rPr>
-        <w:tab/>
-        <w:t xml:space="preserve">You should not be reading the end of the exam before the beginning of the exam, but now that you are here you have just wasted some of the time you may need to complete the quiz. </w:t>
-      </w:r>
+      </w:pPr>
     </w:p>
     <w:p>
       <w:pPr>
@@ -1745,233 +1937,6 @@
         </w:rPr>
         <w:br w:type="page"/>
       </w:r>
-    </w:p>
-    <w:p>
-      <w:pPr>
-        <w:spacing w:after="240"/>
-      </w:pPr>
-      <w:r>
-        <w:rPr>
-          <w:rFonts w:ascii="Arial" w:hAnsi="Arial" w:cs="Arial"/>
-          <w:sz w:val="28"/>
-        </w:rPr>
-        <w:lastRenderedPageBreak/>
-        <w:t>Drawing Pictures Activity</w:t>
-      </w:r>
-    </w:p>
-    <w:p>
-      <w:pPr>
-        <w:spacing w:after="280"/>
-        <w:ind w:left="720"/>
-      </w:pPr>
-      <w:r>
-        <w:rPr>
-          <w:rFonts w:ascii="Arial" w:hAnsi="Arial" w:cs="Arial"/>
-          <w:sz w:val="28"/>
-        </w:rPr>
-        <w:tab/>
-        <w:t>•</w:t>
-      </w:r>
-      <w:r>
-        <w:rPr>
-          <w:rFonts w:ascii="Arial" w:hAnsi="Arial" w:cs="Arial"/>
-          <w:sz w:val="28"/>
-        </w:rPr>
-        <w:tab/>
-        <w:t xml:space="preserve">Draw a picture of a house in the middle of the page. </w:t>
-      </w:r>
-    </w:p>
-    <w:p>
-      <w:pPr>
-        <w:spacing w:after="280"/>
-        <w:ind w:left="720"/>
-      </w:pPr>
-      <w:r>
-        <w:rPr>
-          <w:rFonts w:ascii="Arial" w:hAnsi="Arial" w:cs="Arial"/>
-          <w:sz w:val="28"/>
-        </w:rPr>
-        <w:tab/>
-        <w:t>•</w:t>
-      </w:r>
-      <w:r>
-        <w:rPr>
-          <w:rFonts w:ascii="Arial" w:hAnsi="Arial" w:cs="Arial"/>
-          <w:sz w:val="28"/>
-        </w:rPr>
-        <w:tab/>
-        <w:t xml:space="preserve">Draw a picture of a stick figure father, mother and daughter. </w:t>
-      </w:r>
-    </w:p>
-    <w:p>
-      <w:pPr>
-        <w:spacing w:after="280"/>
-        <w:ind w:left="720"/>
-      </w:pPr>
-      <w:r>
-        <w:rPr>
-          <w:rFonts w:ascii="Arial" w:hAnsi="Arial" w:cs="Arial"/>
-          <w:sz w:val="28"/>
-        </w:rPr>
-        <w:tab/>
-        <w:t>•</w:t>
-      </w:r>
-      <w:r>
-        <w:rPr>
-          <w:rFonts w:ascii="Arial" w:hAnsi="Arial" w:cs="Arial"/>
-          <w:sz w:val="28"/>
-        </w:rPr>
-        <w:tab/>
-        <w:t xml:space="preserve">Draw a picture of a mustang next to the house. </w:t>
-      </w:r>
-    </w:p>
-    <w:p>
-      <w:pPr>
-        <w:spacing w:after="280"/>
-        <w:ind w:left="720"/>
-      </w:pPr>
-      <w:r>
-        <w:rPr>
-          <w:rFonts w:ascii="Arial" w:hAnsi="Arial" w:cs="Arial"/>
-          <w:sz w:val="28"/>
-        </w:rPr>
-        <w:tab/>
-        <w:t>•</w:t>
-      </w:r>
-      <w:r>
-        <w:rPr>
-          <w:rFonts w:ascii="Arial" w:hAnsi="Arial" w:cs="Arial"/>
-          <w:sz w:val="28"/>
-        </w:rPr>
-        <w:tab/>
-        <w:t xml:space="preserve">Draw a picture of the sun in the sky. </w:t>
-      </w:r>
-    </w:p>
-    <w:p>
-      <w:pPr>
-        <w:spacing w:after="280"/>
-      </w:pPr>
-    </w:p>
-    <w:p>
-      <w:pPr>
-        <w:spacing w:after="240"/>
-      </w:pPr>
-      <w:r>
-        <w:rPr>
-          <w:rFonts w:ascii="Arial" w:hAnsi="Arial" w:cs="Arial"/>
-          <w:sz w:val="28"/>
-        </w:rPr>
-        <w:t>Alternate to Drawing Pictures Activity (use pipe cleaners)</w:t>
-      </w:r>
-    </w:p>
-    <w:p>
-      <w:pPr>
-        <w:spacing w:after="280"/>
-        <w:ind w:left="720"/>
-      </w:pPr>
-      <w:r>
-        <w:rPr>
-          <w:rFonts w:ascii="Arial" w:hAnsi="Arial" w:cs="Arial"/>
-          <w:sz w:val="28"/>
-        </w:rPr>
-        <w:tab/>
-        <w:t>•</w:t>
-      </w:r>
-      <w:r>
-        <w:rPr>
-          <w:rFonts w:ascii="Arial" w:hAnsi="Arial" w:cs="Arial"/>
-          <w:sz w:val="28"/>
-        </w:rPr>
-        <w:tab/>
-        <w:t>Create a square</w:t>
-      </w:r>
-    </w:p>
-    <w:p>
-      <w:pPr>
-        <w:spacing w:after="280"/>
-        <w:ind w:left="720"/>
-      </w:pPr>
-      <w:r>
-        <w:rPr>
-          <w:rFonts w:ascii="Arial" w:hAnsi="Arial" w:cs="Arial"/>
-          <w:sz w:val="28"/>
-        </w:rPr>
-        <w:tab/>
-        <w:t>•</w:t>
-      </w:r>
-      <w:r>
-        <w:rPr>
-          <w:rFonts w:ascii="Arial" w:hAnsi="Arial" w:cs="Arial"/>
-          <w:sz w:val="28"/>
-        </w:rPr>
-        <w:tab/>
-        <w:t>Create a spiral</w:t>
-      </w:r>
-    </w:p>
-    <w:p>
-      <w:pPr>
-        <w:spacing w:after="280"/>
-        <w:ind w:left="720"/>
-      </w:pPr>
-      <w:r>
-        <w:rPr>
-          <w:rFonts w:ascii="Arial" w:hAnsi="Arial" w:cs="Arial"/>
-          <w:sz w:val="28"/>
-        </w:rPr>
-        <w:tab/>
-        <w:t>•</w:t>
-      </w:r>
-      <w:r>
-        <w:rPr>
-          <w:rFonts w:ascii="Arial" w:hAnsi="Arial" w:cs="Arial"/>
-          <w:sz w:val="28"/>
-        </w:rPr>
-        <w:tab/>
-        <w:t>Create a triangle</w:t>
-      </w:r>
-    </w:p>
-    <w:p>
-      <w:pPr>
-        <w:spacing w:after="280"/>
-        <w:ind w:left="720"/>
-      </w:pPr>
-      <w:r>
-        <w:rPr>
-          <w:rFonts w:ascii="Arial" w:hAnsi="Arial" w:cs="Arial"/>
-          <w:sz w:val="28"/>
-        </w:rPr>
-        <w:tab/>
-        <w:t>•</w:t>
-      </w:r>
-      <w:r>
-        <w:rPr>
-          <w:rFonts w:ascii="Arial" w:hAnsi="Arial" w:cs="Arial"/>
-          <w:sz w:val="28"/>
-        </w:rPr>
-        <w:tab/>
-        <w:t>Create a star and attach it to the square</w:t>
-      </w:r>
-    </w:p>
-    <w:p>
-      <w:pPr>
-        <w:spacing w:after="280"/>
-      </w:pPr>
-    </w:p>
-    <w:p>
-      <w:pPr>
-        <w:spacing w:after="240"/>
-      </w:pPr>
-    </w:p>
-    <w:p>
-      <w:r>
-        <w:rPr>
-          <w:rFonts w:ascii="Arial" w:hAnsi="Arial" w:cs="Arial"/>
-          <w:sz w:val="28"/>
-        </w:rPr>
-        <w:br w:type="page"/>
-      </w:r>
-      <w:bookmarkStart w:id="0" w:name="_GoBack"/>
-      <w:bookmarkEnd w:id="0"/>
     </w:p>
     <w:sectPr>
       <w:pgSz w:w="12240" w:h="15840"/>
@@ -1981,6 +1946,397 @@
     </w:sectPr>
   </w:body>
 </w:document>
+</file>
+
+<file path=word/numbering.xml><?xml version="1.0" encoding="utf-8"?>
+<w:numbering xmlns:wpc="http://schemas.microsoft.com/office/word/2010/wordprocessingCanvas" xmlns:mc="http://schemas.openxmlformats.org/markup-compatibility/2006" xmlns:o="urn:schemas-microsoft-com:office:office" xmlns:r="http://schemas.openxmlformats.org/officeDocument/2006/relationships" xmlns:m="http://schemas.openxmlformats.org/officeDocument/2006/math" xmlns:v="urn:schemas-microsoft-com:vml" xmlns:wp14="http://schemas.microsoft.com/office/word/2010/wordprocessingDrawing" xmlns:wp="http://schemas.openxmlformats.org/drawingml/2006/wordprocessingDrawing" xmlns:w10="urn:schemas-microsoft-com:office:word" xmlns:w="http://schemas.openxmlformats.org/wordprocessingml/2006/main" xmlns:w14="http://schemas.microsoft.com/office/word/2010/wordml" xmlns:wpg="http://schemas.microsoft.com/office/word/2010/wordprocessingGroup" xmlns:wpi="http://schemas.microsoft.com/office/word/2010/wordprocessingInk" xmlns:wne="http://schemas.microsoft.com/office/word/2006/wordml" xmlns:wps="http://schemas.microsoft.com/office/word/2010/wordprocessingShape" mc:Ignorable="w14 wp14">
+  <w:abstractNum w:abstractNumId="0">
+    <w:nsid w:val="28005278"/>
+    <w:multiLevelType w:val="hybridMultilevel"/>
+    <w:tmpl w:val="765AF6EA"/>
+    <w:lvl w:ilvl="0" w:tplc="0409000F">
+      <w:start w:val="1"/>
+      <w:numFmt w:val="decimal"/>
+      <w:lvlText w:val="%1."/>
+      <w:lvlJc w:val="left"/>
+      <w:pPr>
+        <w:ind w:left="720" w:hanging="360"/>
+      </w:pPr>
+    </w:lvl>
+    <w:lvl w:ilvl="1" w:tplc="04090019">
+      <w:start w:val="1"/>
+      <w:numFmt w:val="lowerLetter"/>
+      <w:lvlText w:val="%2."/>
+      <w:lvlJc w:val="left"/>
+      <w:pPr>
+        <w:ind w:left="1440" w:hanging="360"/>
+      </w:pPr>
+    </w:lvl>
+    <w:lvl w:ilvl="2" w:tplc="0409001B" w:tentative="1">
+      <w:start w:val="1"/>
+      <w:numFmt w:val="lowerRoman"/>
+      <w:lvlText w:val="%3."/>
+      <w:lvlJc w:val="right"/>
+      <w:pPr>
+        <w:ind w:left="2160" w:hanging="180"/>
+      </w:pPr>
+    </w:lvl>
+    <w:lvl w:ilvl="3" w:tplc="0409000F" w:tentative="1">
+      <w:start w:val="1"/>
+      <w:numFmt w:val="decimal"/>
+      <w:lvlText w:val="%4."/>
+      <w:lvlJc w:val="left"/>
+      <w:pPr>
+        <w:ind w:left="2880" w:hanging="360"/>
+      </w:pPr>
+    </w:lvl>
+    <w:lvl w:ilvl="4" w:tplc="04090019" w:tentative="1">
+      <w:start w:val="1"/>
+      <w:numFmt w:val="lowerLetter"/>
+      <w:lvlText w:val="%5."/>
+      <w:lvlJc w:val="left"/>
+      <w:pPr>
+        <w:ind w:left="3600" w:hanging="360"/>
+      </w:pPr>
+    </w:lvl>
+    <w:lvl w:ilvl="5" w:tplc="0409001B" w:tentative="1">
+      <w:start w:val="1"/>
+      <w:numFmt w:val="lowerRoman"/>
+      <w:lvlText w:val="%6."/>
+      <w:lvlJc w:val="right"/>
+      <w:pPr>
+        <w:ind w:left="4320" w:hanging="180"/>
+      </w:pPr>
+    </w:lvl>
+    <w:lvl w:ilvl="6" w:tplc="0409000F" w:tentative="1">
+      <w:start w:val="1"/>
+      <w:numFmt w:val="decimal"/>
+      <w:lvlText w:val="%7."/>
+      <w:lvlJc w:val="left"/>
+      <w:pPr>
+        <w:ind w:left="5040" w:hanging="360"/>
+      </w:pPr>
+    </w:lvl>
+    <w:lvl w:ilvl="7" w:tplc="04090019" w:tentative="1">
+      <w:start w:val="1"/>
+      <w:numFmt w:val="lowerLetter"/>
+      <w:lvlText w:val="%8."/>
+      <w:lvlJc w:val="left"/>
+      <w:pPr>
+        <w:ind w:left="5760" w:hanging="360"/>
+      </w:pPr>
+    </w:lvl>
+    <w:lvl w:ilvl="8" w:tplc="0409001B" w:tentative="1">
+      <w:start w:val="1"/>
+      <w:numFmt w:val="lowerRoman"/>
+      <w:lvlText w:val="%9."/>
+      <w:lvlJc w:val="right"/>
+      <w:pPr>
+        <w:ind w:left="6480" w:hanging="180"/>
+      </w:pPr>
+    </w:lvl>
+  </w:abstractNum>
+  <w:abstractNum w:abstractNumId="1">
+    <w:nsid w:val="5FEF1D3E"/>
+    <w:multiLevelType w:val="hybridMultilevel"/>
+    <w:tmpl w:val="244CF66C"/>
+    <w:lvl w:ilvl="0" w:tplc="0409000F">
+      <w:start w:val="1"/>
+      <w:numFmt w:val="decimal"/>
+      <w:lvlText w:val="%1."/>
+      <w:lvlJc w:val="left"/>
+      <w:pPr>
+        <w:ind w:left="2160" w:hanging="360"/>
+      </w:pPr>
+    </w:lvl>
+    <w:lvl w:ilvl="1" w:tplc="04090019" w:tentative="1">
+      <w:start w:val="1"/>
+      <w:numFmt w:val="lowerLetter"/>
+      <w:lvlText w:val="%2."/>
+      <w:lvlJc w:val="left"/>
+      <w:pPr>
+        <w:ind w:left="2880" w:hanging="360"/>
+      </w:pPr>
+    </w:lvl>
+    <w:lvl w:ilvl="2" w:tplc="0409001B" w:tentative="1">
+      <w:start w:val="1"/>
+      <w:numFmt w:val="lowerRoman"/>
+      <w:lvlText w:val="%3."/>
+      <w:lvlJc w:val="right"/>
+      <w:pPr>
+        <w:ind w:left="3600" w:hanging="180"/>
+      </w:pPr>
+    </w:lvl>
+    <w:lvl w:ilvl="3" w:tplc="0409000F" w:tentative="1">
+      <w:start w:val="1"/>
+      <w:numFmt w:val="decimal"/>
+      <w:lvlText w:val="%4."/>
+      <w:lvlJc w:val="left"/>
+      <w:pPr>
+        <w:ind w:left="4320" w:hanging="360"/>
+      </w:pPr>
+    </w:lvl>
+    <w:lvl w:ilvl="4" w:tplc="04090019" w:tentative="1">
+      <w:start w:val="1"/>
+      <w:numFmt w:val="lowerLetter"/>
+      <w:lvlText w:val="%5."/>
+      <w:lvlJc w:val="left"/>
+      <w:pPr>
+        <w:ind w:left="5040" w:hanging="360"/>
+      </w:pPr>
+    </w:lvl>
+    <w:lvl w:ilvl="5" w:tplc="0409001B" w:tentative="1">
+      <w:start w:val="1"/>
+      <w:numFmt w:val="lowerRoman"/>
+      <w:lvlText w:val="%6."/>
+      <w:lvlJc w:val="right"/>
+      <w:pPr>
+        <w:ind w:left="5760" w:hanging="180"/>
+      </w:pPr>
+    </w:lvl>
+    <w:lvl w:ilvl="6" w:tplc="0409000F" w:tentative="1">
+      <w:start w:val="1"/>
+      <w:numFmt w:val="decimal"/>
+      <w:lvlText w:val="%7."/>
+      <w:lvlJc w:val="left"/>
+      <w:pPr>
+        <w:ind w:left="6480" w:hanging="360"/>
+      </w:pPr>
+    </w:lvl>
+    <w:lvl w:ilvl="7" w:tplc="04090019" w:tentative="1">
+      <w:start w:val="1"/>
+      <w:numFmt w:val="lowerLetter"/>
+      <w:lvlText w:val="%8."/>
+      <w:lvlJc w:val="left"/>
+      <w:pPr>
+        <w:ind w:left="7200" w:hanging="360"/>
+      </w:pPr>
+    </w:lvl>
+    <w:lvl w:ilvl="8" w:tplc="0409001B" w:tentative="1">
+      <w:start w:val="1"/>
+      <w:numFmt w:val="lowerRoman"/>
+      <w:lvlText w:val="%9."/>
+      <w:lvlJc w:val="right"/>
+      <w:pPr>
+        <w:ind w:left="7920" w:hanging="180"/>
+      </w:pPr>
+    </w:lvl>
+  </w:abstractNum>
+  <w:abstractNum w:abstractNumId="2">
+    <w:nsid w:val="61275FAA"/>
+    <w:multiLevelType w:val="hybridMultilevel"/>
+    <w:tmpl w:val="ACB06FC4"/>
+    <w:lvl w:ilvl="0" w:tplc="8A9ABA10">
+      <w:numFmt w:val="bullet"/>
+      <w:lvlText w:val="•"/>
+      <w:lvlJc w:val="left"/>
+      <w:pPr>
+        <w:ind w:left="2160" w:hanging="720"/>
+      </w:pPr>
+      <w:rPr>
+        <w:rFonts w:ascii="Arial" w:eastAsiaTheme="minorEastAsia" w:hAnsi="Arial" w:cs="Arial" w:hint="default"/>
+        <w:sz w:val="28"/>
+      </w:rPr>
+    </w:lvl>
+    <w:lvl w:ilvl="1" w:tplc="04090003" w:tentative="1">
+      <w:start w:val="1"/>
+      <w:numFmt w:val="bullet"/>
+      <w:lvlText w:val="o"/>
+      <w:lvlJc w:val="left"/>
+      <w:pPr>
+        <w:ind w:left="2520" w:hanging="360"/>
+      </w:pPr>
+      <w:rPr>
+        <w:rFonts w:ascii="Courier New" w:hAnsi="Courier New" w:cs="Courier New" w:hint="default"/>
+      </w:rPr>
+    </w:lvl>
+    <w:lvl w:ilvl="2" w:tplc="04090005" w:tentative="1">
+      <w:start w:val="1"/>
+      <w:numFmt w:val="bullet"/>
+      <w:lvlText w:val=""/>
+      <w:lvlJc w:val="left"/>
+      <w:pPr>
+        <w:ind w:left="3240" w:hanging="360"/>
+      </w:pPr>
+      <w:rPr>
+        <w:rFonts w:ascii="Wingdings" w:hAnsi="Wingdings" w:hint="default"/>
+      </w:rPr>
+    </w:lvl>
+    <w:lvl w:ilvl="3" w:tplc="04090001" w:tentative="1">
+      <w:start w:val="1"/>
+      <w:numFmt w:val="bullet"/>
+      <w:lvlText w:val=""/>
+      <w:lvlJc w:val="left"/>
+      <w:pPr>
+        <w:ind w:left="3960" w:hanging="360"/>
+      </w:pPr>
+      <w:rPr>
+        <w:rFonts w:ascii="Symbol" w:hAnsi="Symbol" w:hint="default"/>
+      </w:rPr>
+    </w:lvl>
+    <w:lvl w:ilvl="4" w:tplc="04090003" w:tentative="1">
+      <w:start w:val="1"/>
+      <w:numFmt w:val="bullet"/>
+      <w:lvlText w:val="o"/>
+      <w:lvlJc w:val="left"/>
+      <w:pPr>
+        <w:ind w:left="4680" w:hanging="360"/>
+      </w:pPr>
+      <w:rPr>
+        <w:rFonts w:ascii="Courier New" w:hAnsi="Courier New" w:cs="Courier New" w:hint="default"/>
+      </w:rPr>
+    </w:lvl>
+    <w:lvl w:ilvl="5" w:tplc="04090005" w:tentative="1">
+      <w:start w:val="1"/>
+      <w:numFmt w:val="bullet"/>
+      <w:lvlText w:val=""/>
+      <w:lvlJc w:val="left"/>
+      <w:pPr>
+        <w:ind w:left="5400" w:hanging="360"/>
+      </w:pPr>
+      <w:rPr>
+        <w:rFonts w:ascii="Wingdings" w:hAnsi="Wingdings" w:hint="default"/>
+      </w:rPr>
+    </w:lvl>
+    <w:lvl w:ilvl="6" w:tplc="04090001" w:tentative="1">
+      <w:start w:val="1"/>
+      <w:numFmt w:val="bullet"/>
+      <w:lvlText w:val=""/>
+      <w:lvlJc w:val="left"/>
+      <w:pPr>
+        <w:ind w:left="6120" w:hanging="360"/>
+      </w:pPr>
+      <w:rPr>
+        <w:rFonts w:ascii="Symbol" w:hAnsi="Symbol" w:hint="default"/>
+      </w:rPr>
+    </w:lvl>
+    <w:lvl w:ilvl="7" w:tplc="04090003" w:tentative="1">
+      <w:start w:val="1"/>
+      <w:numFmt w:val="bullet"/>
+      <w:lvlText w:val="o"/>
+      <w:lvlJc w:val="left"/>
+      <w:pPr>
+        <w:ind w:left="6840" w:hanging="360"/>
+      </w:pPr>
+      <w:rPr>
+        <w:rFonts w:ascii="Courier New" w:hAnsi="Courier New" w:cs="Courier New" w:hint="default"/>
+      </w:rPr>
+    </w:lvl>
+    <w:lvl w:ilvl="8" w:tplc="04090005" w:tentative="1">
+      <w:start w:val="1"/>
+      <w:numFmt w:val="bullet"/>
+      <w:lvlText w:val=""/>
+      <w:lvlJc w:val="left"/>
+      <w:pPr>
+        <w:ind w:left="7560" w:hanging="360"/>
+      </w:pPr>
+      <w:rPr>
+        <w:rFonts w:ascii="Wingdings" w:hAnsi="Wingdings" w:hint="default"/>
+      </w:rPr>
+    </w:lvl>
+  </w:abstractNum>
+  <w:abstractNum w:abstractNumId="3">
+    <w:nsid w:val="6C2B0647"/>
+    <w:multiLevelType w:val="hybridMultilevel"/>
+    <w:tmpl w:val="13FC2A76"/>
+    <w:lvl w:ilvl="0" w:tplc="0409000F">
+      <w:start w:val="1"/>
+      <w:numFmt w:val="decimal"/>
+      <w:lvlText w:val="%1."/>
+      <w:lvlJc w:val="left"/>
+      <w:pPr>
+        <w:ind w:left="720" w:hanging="360"/>
+      </w:pPr>
+    </w:lvl>
+    <w:lvl w:ilvl="1" w:tplc="4D94A31A">
+      <w:numFmt w:val="bullet"/>
+      <w:lvlText w:val="•"/>
+      <w:lvlJc w:val="left"/>
+      <w:pPr>
+        <w:ind w:left="1800" w:hanging="720"/>
+      </w:pPr>
+      <w:rPr>
+        <w:rFonts w:ascii="Arial" w:eastAsiaTheme="minorEastAsia" w:hAnsi="Arial" w:cs="Arial" w:hint="default"/>
+        <w:sz w:val="28"/>
+      </w:rPr>
+    </w:lvl>
+    <w:lvl w:ilvl="2" w:tplc="0409001B" w:tentative="1">
+      <w:start w:val="1"/>
+      <w:numFmt w:val="lowerRoman"/>
+      <w:lvlText w:val="%3."/>
+      <w:lvlJc w:val="right"/>
+      <w:pPr>
+        <w:ind w:left="2160" w:hanging="180"/>
+      </w:pPr>
+    </w:lvl>
+    <w:lvl w:ilvl="3" w:tplc="0409000F" w:tentative="1">
+      <w:start w:val="1"/>
+      <w:numFmt w:val="decimal"/>
+      <w:lvlText w:val="%4."/>
+      <w:lvlJc w:val="left"/>
+      <w:pPr>
+        <w:ind w:left="2880" w:hanging="360"/>
+      </w:pPr>
+    </w:lvl>
+    <w:lvl w:ilvl="4" w:tplc="04090019" w:tentative="1">
+      <w:start w:val="1"/>
+      <w:numFmt w:val="lowerLetter"/>
+      <w:lvlText w:val="%5."/>
+      <w:lvlJc w:val="left"/>
+      <w:pPr>
+        <w:ind w:left="3600" w:hanging="360"/>
+      </w:pPr>
+    </w:lvl>
+    <w:lvl w:ilvl="5" w:tplc="0409001B" w:tentative="1">
+      <w:start w:val="1"/>
+      <w:numFmt w:val="lowerRoman"/>
+      <w:lvlText w:val="%6."/>
+      <w:lvlJc w:val="right"/>
+      <w:pPr>
+        <w:ind w:left="4320" w:hanging="180"/>
+      </w:pPr>
+    </w:lvl>
+    <w:lvl w:ilvl="6" w:tplc="0409000F" w:tentative="1">
+      <w:start w:val="1"/>
+      <w:numFmt w:val="decimal"/>
+      <w:lvlText w:val="%7."/>
+      <w:lvlJc w:val="left"/>
+      <w:pPr>
+        <w:ind w:left="5040" w:hanging="360"/>
+      </w:pPr>
+    </w:lvl>
+    <w:lvl w:ilvl="7" w:tplc="04090019" w:tentative="1">
+      <w:start w:val="1"/>
+      <w:numFmt w:val="lowerLetter"/>
+      <w:lvlText w:val="%8."/>
+      <w:lvlJc w:val="left"/>
+      <w:pPr>
+        <w:ind w:left="5760" w:hanging="360"/>
+      </w:pPr>
+    </w:lvl>
+    <w:lvl w:ilvl="8" w:tplc="0409001B" w:tentative="1">
+      <w:start w:val="1"/>
+      <w:numFmt w:val="lowerRoman"/>
+      <w:lvlText w:val="%9."/>
+      <w:lvlJc w:val="right"/>
+      <w:pPr>
+        <w:ind w:left="6480" w:hanging="180"/>
+      </w:pPr>
+    </w:lvl>
+  </w:abstractNum>
+  <w:num w:numId="1">
+    <w:abstractNumId w:val="1"/>
+  </w:num>
+  <w:num w:numId="2">
+    <w:abstractNumId w:val="2"/>
+  </w:num>
+  <w:num w:numId="3">
+    <w:abstractNumId w:val="3"/>
+  </w:num>
+  <w:num w:numId="4">
+    <w:abstractNumId w:val="0"/>
+  </w:num>
+</w:numbering>
 </file>
 
 <file path=word/styles.xml><?xml version="1.0" encoding="utf-8"?>
@@ -2174,6 +2530,17 @@
     <w:semiHidden/>
     <w:unhideWhenUsed/>
   </w:style>
+  <w:style w:type="paragraph" w:styleId="ListParagraph">
+    <w:name w:val="List Paragraph"/>
+    <w:basedOn w:val="Normal"/>
+    <w:uiPriority w:val="34"/>
+    <w:qFormat/>
+    <w:rsid w:val="009803FA"/>
+    <w:pPr>
+      <w:ind w:left="720"/>
+      <w:contextualSpacing/>
+    </w:pPr>
+  </w:style>
 </w:styles>
 </file>
 
@@ -2367,6 +2734,17 @@
     <w:uiPriority w:val="99"/>
     <w:semiHidden/>
     <w:unhideWhenUsed/>
+  </w:style>
+  <w:style w:type="paragraph" w:styleId="ListParagraph">
+    <w:name w:val="List Paragraph"/>
+    <w:basedOn w:val="Normal"/>
+    <w:uiPriority w:val="34"/>
+    <w:qFormat/>
+    <w:rsid w:val="009803FA"/>
+    <w:pPr>
+      <w:ind w:left="720"/>
+      <w:contextualSpacing/>
+    </w:pPr>
   </w:style>
 </w:styles>
 </file>

</xml_diff>